<commit_message>
Methods for the main manuscript
ROC analysis for BCR is still pernding
</commit_message>
<xml_diff>
--- a/paper/manuscript_figures_tables.docx
+++ b/paper/manuscript_figures_tables.docx
@@ -119,7 +119,7 @@
         <w:pStyle w:val="Date"/>
       </w:pPr>
       <w:r>
-        <w:t xml:space="preserve">2025-02-24</w:t>
+        <w:t xml:space="preserve">2025-02-25</w:t>
       </w:r>
     </w:p>
     <w:p>
@@ -127,7 +127,7 @@
         <w:br w:type="page"/>
       </w:r>
     </w:p>
-    <w:bookmarkStart w:id="26" w:name="methods"/>
+    <w:bookmarkStart w:id="34" w:name="methods"/>
     <w:p>
       <w:pPr>
         <w:pStyle w:val="Heading1"/>
@@ -163,7 +163,7 @@
         <w:t xml:space="preserve">.</w:t>
       </w:r>
     </w:p>
-    <w:bookmarkStart w:id="20" w:name="transcriptome-data-sets"/>
+    <w:bookmarkStart w:id="27" w:name="transcriptome-data-sets"/>
     <w:p>
       <w:pPr>
         <w:pStyle w:val="Heading2"/>
@@ -183,7 +183,24 @@
         <w:t xml:space="preserve"> </w:t>
       </w:r>
       <w:r>
-        <w:t xml:space="preserve">the TCGA prostate cancer cohort</w:t>
+        <w:t xml:space="preserve">the</w:t>
+      </w:r>
+      <w:r>
+        <w:t xml:space="preserve"> </w:t>
+      </w:r>
+      <w:hyperlink r:id="rId20">
+        <w:r>
+          <w:rPr>
+            <w:rStyle w:val="InternetLink"/>
+          </w:rPr>
+          <w:t xml:space="preserve">TCGA</w:t>
+        </w:r>
+      </w:hyperlink>
+      <w:r>
+        <w:t xml:space="preserve"> </w:t>
+      </w:r>
+      <w:r>
+        <w:t xml:space="preserve">prostate cancer cohort</w:t>
       </w:r>
       <w:r>
         <w:t xml:space="preserve"> </w:t>
@@ -200,9 +217,14 @@
       <w:r>
         <w:t xml:space="preserve"> </w:t>
       </w:r>
-      <w:r>
-        <w:t xml:space="preserve">GSE16560</w:t>
-      </w:r>
+      <w:hyperlink r:id="rId21">
+        <w:r>
+          <w:rPr>
+            <w:rStyle w:val="InternetLink"/>
+          </w:rPr>
+          <w:t xml:space="preserve">GSE16560</w:t>
+        </w:r>
+      </w:hyperlink>
       <w:r>
         <w:t xml:space="preserve"> </w:t>
       </w:r>
@@ -218,9 +240,14 @@
       <w:r>
         <w:t xml:space="preserve"> </w:t>
       </w:r>
-      <w:r>
-        <w:t xml:space="preserve">GSE54460</w:t>
-      </w:r>
+      <w:hyperlink r:id="rId22">
+        <w:r>
+          <w:rPr>
+            <w:rStyle w:val="InternetLink"/>
+          </w:rPr>
+          <w:t xml:space="preserve">GSE54460</w:t>
+        </w:r>
+      </w:hyperlink>
       <w:r>
         <w:t xml:space="preserve"> </w:t>
       </w:r>
@@ -236,9 +263,14 @@
       <w:r>
         <w:t xml:space="preserve"> </w:t>
       </w:r>
-      <w:r>
-        <w:t xml:space="preserve">GSE70768</w:t>
-      </w:r>
+      <w:hyperlink r:id="rId23">
+        <w:r>
+          <w:rPr>
+            <w:rStyle w:val="InternetLink"/>
+          </w:rPr>
+          <w:t xml:space="preserve">GSE70768</w:t>
+        </w:r>
+      </w:hyperlink>
       <w:r>
         <w:t xml:space="preserve"> </w:t>
       </w:r>
@@ -254,9 +286,14 @@
       <w:r>
         <w:t xml:space="preserve"> </w:t>
       </w:r>
-      <w:r>
-        <w:t xml:space="preserve">GSE70769</w:t>
-      </w:r>
+      <w:hyperlink r:id="rId24">
+        <w:r>
+          <w:rPr>
+            <w:rStyle w:val="InternetLink"/>
+          </w:rPr>
+          <w:t xml:space="preserve">GSE70769</w:t>
+        </w:r>
+      </w:hyperlink>
       <w:r>
         <w:t xml:space="preserve"> </w:t>
       </w:r>
@@ -272,9 +309,14 @@
       <w:r>
         <w:t xml:space="preserve"> </w:t>
       </w:r>
-      <w:r>
-        <w:t xml:space="preserve">GSE220095</w:t>
-      </w:r>
+      <w:hyperlink r:id="rId25">
+        <w:r>
+          <w:rPr>
+            <w:rStyle w:val="InternetLink"/>
+          </w:rPr>
+          <w:t xml:space="preserve">GSE220095</w:t>
+        </w:r>
+      </w:hyperlink>
       <w:r>
         <w:t xml:space="preserve"> </w:t>
       </w:r>
@@ -290,9 +332,14 @@
       <w:r>
         <w:t xml:space="preserve"> </w:t>
       </w:r>
-      <w:r>
-        <w:t xml:space="preserve">DKFZ</w:t>
-      </w:r>
+      <w:hyperlink r:id="rId26">
+        <w:r>
+          <w:rPr>
+            <w:rStyle w:val="InternetLink"/>
+          </w:rPr>
+          <w:t xml:space="preserve">DKFZ</w:t>
+        </w:r>
+      </w:hyperlink>
       <w:r>
         <w:t xml:space="preserve"> </w:t>
       </w:r>
@@ -428,8 +475,8 @@
         <w:t xml:space="preserve">.</w:t>
       </w:r>
     </w:p>
-    <w:bookmarkEnd w:id="20"/>
-    <w:bookmarkStart w:id="21" w:name="co-expression-network-analyses"/>
+    <w:bookmarkEnd w:id="27"/>
+    <w:bookmarkStart w:id="28" w:name="co-expression-network-analyses"/>
     <w:p>
       <w:pPr>
         <w:pStyle w:val="Heading2"/>
@@ -438,8 +485,123 @@
         <w:t xml:space="preserve">Co-expression network analyses</w:t>
       </w:r>
     </w:p>
-    <w:bookmarkEnd w:id="21"/>
-    <w:bookmarkStart w:id="22" w:name="X48f794c782a1079be4c835dbb9e1a50e0d4da4c"/>
+    <w:p>
+      <w:pPr>
+        <w:pStyle w:val="FirstParagraph"/>
+      </w:pPr>
+      <w:r>
+        <w:t xml:space="preserve">Co-expression networks of the collagen-related transcripts were constructed in the poled GEO, DKFZ, and TCGA cohorts.</w:t>
+      </w:r>
+      <w:r>
+        <w:t xml:space="preserve"> </w:t>
+      </w:r>
+      <w:r>
+        <w:t xml:space="preserve">The networks’ edges were defined by pairwise correlations of the ComBat-adjusted</w:t>
+      </w:r>
+      <w:r>
+        <w:t xml:space="preserve"> </w:t>
+      </w:r>
+      <m:oMath>
+        <m:r>
+          <m:t>l</m:t>
+        </m:r>
+        <m:r>
+          <m:t>o</m:t>
+        </m:r>
+        <m:sSub>
+          <m:e>
+            <m:r>
+              <m:t>g</m:t>
+            </m:r>
+          </m:e>
+          <m:sub>
+            <m:r>
+              <m:t>2</m:t>
+            </m:r>
+          </m:sub>
+        </m:sSub>
+      </m:oMath>
+      <w:r>
+        <w:t xml:space="preserve"> </w:t>
+      </w:r>
+      <w:r>
+        <w:t xml:space="preserve">expression levels with Spearman’s</w:t>
+      </w:r>
+      <w:r>
+        <w:t xml:space="preserve"> </w:t>
+      </w:r>
+      <m:oMath>
+        <m:r>
+          <m:t>ρ</m:t>
+        </m:r>
+        <m:r>
+          <m:rPr>
+            <m:sty m:val="p"/>
+          </m:rPr>
+          <m:t>≥</m:t>
+        </m:r>
+      </m:oMath>
+      <w:r>
+        <w:t xml:space="preserve"> </w:t>
+      </w:r>
+      <w:r>
+        <w:t xml:space="preserve">0.5; transcripts without any network neighbors were removed.</w:t>
+      </w:r>
+      <w:r>
+        <w:t xml:space="preserve"> </w:t>
+      </w:r>
+      <w:r>
+        <w:t xml:space="preserve">Importance of the network’s vertices, i.e. the collagen-related transcripts, was assessed by</w:t>
+      </w:r>
+      <w:r>
+        <w:t xml:space="preserve"> </w:t>
+      </w:r>
+      <w:r>
+        <w:t xml:space="preserve">degree as a measure of connectivity (number of neighbors),</w:t>
+      </w:r>
+      <w:r>
+        <w:t xml:space="preserve"> </w:t>
+      </w:r>
+      <w:r>
+        <w:t xml:space="preserve">hub score as a metric of overall correlation strength (eigenvector of the affinity matrix),</w:t>
+      </w:r>
+      <w:r>
+        <w:t xml:space="preserve"> </w:t>
+      </w:r>
+      <w:r>
+        <w:t xml:space="preserve">betweenness as a measure of connectivity and centrality (minimum/maximum-scaled number of the shortest paths between all pairs of vertices that pass through the vertex of interest), and</w:t>
+      </w:r>
+      <w:r>
+        <w:t xml:space="preserve"> </w:t>
+      </w:r>
+      <w:r>
+        <w:t xml:space="preserve">transitivity (fraction of neighbor vertices that are connected with each other)</w:t>
+      </w:r>
+      <w:r>
+        <w:t xml:space="preserve"> </w:t>
+      </w:r>
+      <w:r>
+        <w:t xml:space="preserve">(10)</w:t>
+      </w:r>
+      <w:r>
+        <w:t xml:space="preserve"> </w:t>
+      </w:r>
+      <w:r>
+        <w:t xml:space="preserve">(</w:t>
+      </w:r>
+      <w:r>
+        <w:rPr>
+          <w:bCs/>
+          <w:b/>
+        </w:rPr>
+        <w:t xml:space="preserve">Supplementary Table S5</w:t>
+      </w:r>
+      <w:r>
+        <w:t xml:space="preserve">).</w:t>
+      </w:r>
+    </w:p>
+    <w:bookmarkEnd w:id="28"/>
+    <w:bookmarkStart w:id="29" w:name="X48f794c782a1079be4c835dbb9e1a50e0d4da4c"/>
     <w:p>
       <w:pPr>
         <w:pStyle w:val="Heading2"/>
@@ -448,23 +610,413 @@
         <w:t xml:space="preserve">Univariable modeling of BCR-free survival</w:t>
       </w:r>
     </w:p>
-    <w:bookmarkEnd w:id="22"/>
-    <w:bookmarkStart w:id="23" w:name="X6ee7690b49ec12ce6828c7b0c5cde46498f8134"/>
+    <w:p>
+      <w:pPr>
+        <w:pStyle w:val="FirstParagraph"/>
+      </w:pPr>
+      <w:r>
+        <w:t xml:space="preserve">For univariable analysis of BCR-free survival, PCA patients in the pooled GEO, TCGA, and DKFZ cohort were classified as high and low expressors of each collagen-related gene with a cutoffs corresponding to the largest difference in survival between the expression strata.</w:t>
+      </w:r>
+      <w:r>
+        <w:t xml:space="preserve"> </w:t>
+      </w:r>
+      <w:r>
+        <w:t xml:space="preserve">BCR risk of the high as compared with low expressors was assessed by unavailable Cox proportional hazard regression.</w:t>
+      </w:r>
+      <w:r>
+        <w:t xml:space="preserve"> </w:t>
+      </w:r>
+      <w:r>
+        <w:t xml:space="preserve">Inference of the Cox proportional hazard models was assessed by hazard ratio (HR) with 95% confidence intervals, and p values corrected for multiple testing with the false discovery rate method (FDR).</w:t>
+      </w:r>
+      <w:r>
+        <w:t xml:space="preserve"> </w:t>
+      </w:r>
+      <w:r>
+        <w:t xml:space="preserve">Harrell’s concordance index</w:t>
+      </w:r>
+      <w:r>
+        <w:t xml:space="preserve"> </w:t>
+      </w:r>
+      <w:r>
+        <w:t xml:space="preserve">(11)</w:t>
+      </w:r>
+      <w:r>
+        <w:t xml:space="preserve"> </w:t>
+      </w:r>
+      <w:r>
+        <w:t xml:space="preserve">and Integrated Brier Score</w:t>
+      </w:r>
+      <w:r>
+        <w:t xml:space="preserve"> </w:t>
+      </w:r>
+      <w:r>
+        <w:t xml:space="preserve">(12)</w:t>
+      </w:r>
+      <w:r>
+        <w:t xml:space="preserve"> </w:t>
+      </w:r>
+      <w:r>
+        <w:t xml:space="preserve">were used as statistics of, respectively, model accuracy and calibration (</w:t>
+      </w:r>
+      <w:r>
+        <w:rPr>
+          <w:bCs/>
+          <w:b/>
+        </w:rPr>
+        <w:t xml:space="preserve">Supplementary Table S6</w:t>
+      </w:r>
+      <w:r>
+        <w:t xml:space="preserve">).</w:t>
+      </w:r>
+    </w:p>
+    <w:bookmarkEnd w:id="29"/>
+    <w:bookmarkStart w:id="30" w:name="X8ff871d6e52a7c2cdd6d9b6f2b6a4f7f80482c6"/>
     <w:p>
       <w:pPr>
         <w:pStyle w:val="Heading2"/>
       </w:pPr>
       <w:r>
-        <w:t xml:space="preserve">Multi-parameter modeling of BCR-free and overall survival</w:t>
-      </w:r>
-    </w:p>
-    <w:bookmarkEnd w:id="23"/>
-    <w:bookmarkStart w:id="25" w:name="data-and-code-availability"/>
+        <w:t xml:space="preserve">Multi-parameter modeling of BCR-free survival</w:t>
+      </w:r>
+    </w:p>
+    <w:p>
+      <w:pPr>
+        <w:pStyle w:val="FirstParagraph"/>
+      </w:pPr>
+      <w:r>
+        <w:t xml:space="preserve">Machine learning models of BCR-free survival were constructed for the following sets of explanatory variables:</w:t>
+      </w:r>
+      <w:r>
+        <w:t xml:space="preserve"> </w:t>
+      </w:r>
+      <w:r>
+        <w:t xml:space="preserve">(1) first- and second-order terms of ComBat-adjusted</w:t>
+      </w:r>
+      <w:r>
+        <w:t xml:space="preserve"> </w:t>
+      </w:r>
+      <m:oMath>
+        <m:r>
+          <m:t>l</m:t>
+        </m:r>
+        <m:r>
+          <m:t>o</m:t>
+        </m:r>
+        <m:sSub>
+          <m:e>
+            <m:r>
+              <m:t>g</m:t>
+            </m:r>
+          </m:e>
+          <m:sub>
+            <m:r>
+              <m:t>2</m:t>
+            </m:r>
+          </m:sub>
+        </m:sSub>
+      </m:oMath>
+      <w:r>
+        <w:t xml:space="preserve"> </w:t>
+      </w:r>
+      <w:r>
+        <w:t xml:space="preserve">expression levels of the collagen-related transcripts,</w:t>
+      </w:r>
+      <w:r>
+        <w:t xml:space="preserve"> </w:t>
+      </w:r>
+      <w:r>
+        <w:t xml:space="preserve">(2) pathological tumor stage, ISUP grade, and ComBat-adjusted</w:t>
+      </w:r>
+      <w:r>
+        <w:t xml:space="preserve"> </w:t>
+      </w:r>
+      <m:oMath>
+        <m:r>
+          <m:t>l</m:t>
+        </m:r>
+        <m:r>
+          <m:t>o</m:t>
+        </m:r>
+        <m:sSub>
+          <m:e>
+            <m:r>
+              <m:t>g</m:t>
+            </m:r>
+          </m:e>
+          <m:sub>
+            <m:r>
+              <m:t>2</m:t>
+            </m:r>
+          </m:sub>
+        </m:sSub>
+      </m:oMath>
+      <w:r>
+        <w:t xml:space="preserve"> </w:t>
+      </w:r>
+      <w:r>
+        <w:t xml:space="preserve">mRNA levels of the PSA-coding gene</w:t>
+      </w:r>
+      <w:r>
+        <w:t xml:space="preserve"> </w:t>
+      </w:r>
+      <w:r>
+        <w:rPr>
+          <w:iCs/>
+          <w:i/>
+        </w:rPr>
+        <w:t xml:space="preserve">KLK3</w:t>
+      </w:r>
+      <w:r>
+        <w:t xml:space="preserve"> </w:t>
+      </w:r>
+      <w:r>
+        <w:t xml:space="preserve">(13,14)</w:t>
+      </w:r>
+      <w:r>
+        <w:t xml:space="preserve"> </w:t>
+      </w:r>
+      <w:r>
+        <w:t xml:space="preserve">as clinical predictors of BCR, and</w:t>
+      </w:r>
+      <w:r>
+        <w:t xml:space="preserve"> </w:t>
+      </w:r>
+      <w:r>
+        <w:t xml:space="preserve">(3) pathological tumor stage, ISUP grade, ComBat-adjusted</w:t>
+      </w:r>
+      <w:r>
+        <w:t xml:space="preserve"> </w:t>
+      </w:r>
+      <m:oMath>
+        <m:r>
+          <m:t>l</m:t>
+        </m:r>
+        <m:r>
+          <m:t>o</m:t>
+        </m:r>
+        <m:sSub>
+          <m:e>
+            <m:r>
+              <m:t>g</m:t>
+            </m:r>
+          </m:e>
+          <m:sub>
+            <m:r>
+              <m:t>2</m:t>
+            </m:r>
+          </m:sub>
+        </m:sSub>
+      </m:oMath>
+      <w:r>
+        <w:t xml:space="preserve"> </w:t>
+      </w:r>
+      <w:r>
+        <w:rPr>
+          <w:iCs/>
+          <w:i/>
+        </w:rPr>
+        <w:t xml:space="preserve">KLK3</w:t>
+      </w:r>
+      <w:r>
+        <w:t xml:space="preserve"> </w:t>
+      </w:r>
+      <w:r>
+        <w:t xml:space="preserve">mRNA levels, as well as the first- and second-order terms of ComBat-adjusted</w:t>
+      </w:r>
+      <w:r>
+        <w:t xml:space="preserve"> </w:t>
+      </w:r>
+      <m:oMath>
+        <m:r>
+          <m:t>l</m:t>
+        </m:r>
+        <m:r>
+          <m:t>o</m:t>
+        </m:r>
+        <m:sSub>
+          <m:e>
+            <m:r>
+              <m:t>g</m:t>
+            </m:r>
+          </m:e>
+          <m:sub>
+            <m:r>
+              <m:t>2</m:t>
+            </m:r>
+          </m:sub>
+        </m:sSub>
+      </m:oMath>
+      <w:r>
+        <w:t xml:space="preserve"> </w:t>
+      </w:r>
+      <w:r>
+        <w:t xml:space="preserve">expression levels of the collagen-related transcripts.</w:t>
+      </w:r>
+      <w:r>
+        <w:t xml:space="preserve"> </w:t>
+      </w:r>
+      <w:r>
+        <w:t xml:space="preserve">The models were trained in the pooled GEO cohort with six algorithms (RIDGE regularized Cox proportional hazard regression, Elastic Net regularized Cox proportional hazard regression, LASSO regularized Cox proportional hazard regression, Support Vector Machines [SVM], Random Forest, and Gradient Boosted Machines [GBM])</w:t>
+      </w:r>
+      <w:r>
+        <w:t xml:space="preserve"> </w:t>
+      </w:r>
+      <w:r>
+        <w:t xml:space="preserve">(15–25)</w:t>
+      </w:r>
+      <w:r>
+        <w:t xml:space="preserve">.</w:t>
+      </w:r>
+      <w:r>
+        <w:t xml:space="preserve"> </w:t>
+      </w:r>
+      <w:r>
+        <w:t xml:space="preserve">Performance of the models was evaluated by comparison of the predicted and actual BCR-free survival in the pooled GEO training cohort, and TCGA and DKFZ validation collectives with Harrell’s concordance index and Integrated Brier Scores (</w:t>
+      </w:r>
+      <w:r>
+        <w:rPr>
+          <w:bCs/>
+          <w:b/>
+        </w:rPr>
+        <w:t xml:space="preserve">Supplementary Tables S7</w:t>
+      </w:r>
+      <w:r>
+        <w:t xml:space="preserve"> </w:t>
+      </w:r>
+      <w:r>
+        <w:t xml:space="preserve">-</w:t>
+      </w:r>
+      <w:r>
+        <w:t xml:space="preserve"> </w:t>
+      </w:r>
+      <w:r>
+        <w:rPr>
+          <w:bCs/>
+          <w:b/>
+        </w:rPr>
+        <w:t xml:space="preserve">S8</w:t>
+      </w:r>
+      <w:r>
+        <w:t xml:space="preserve">).</w:t>
+      </w:r>
+      <w:r>
+        <w:t xml:space="preserve"> </w:t>
+      </w:r>
+      <w:r>
+        <w:t xml:space="preserve">Additionally, BCR-free survival in patients stratified by tertiles of predictor scores returned by the machine learning models was explored with Kaplan-Meier plots and Peto-Peto tests.</w:t>
+      </w:r>
+      <w:r>
+        <w:t xml:space="preserve"> </w:t>
+      </w:r>
+      <w:r>
+        <w:t xml:space="preserve">Finally, confidence and calibration of the models was assessed by plots of Brier Scores for unique follow-up times.</w:t>
+      </w:r>
+    </w:p>
+    <w:bookmarkEnd w:id="30"/>
+    <w:bookmarkStart w:id="31" w:name="X5179dd5e81781e46668a99041f12decf6349a27"/>
     <w:p>
       <w:pPr>
         <w:pStyle w:val="Heading2"/>
       </w:pPr>
       <w:r>
+        <w:t xml:space="preserve">Multi-parameter modeling of overall survival</w:t>
+      </w:r>
+    </w:p>
+    <w:p>
+      <w:pPr>
+        <w:pStyle w:val="FirstParagraph"/>
+      </w:pPr>
+      <w:r>
+        <w:t xml:space="preserve">Overall survival of PCA patients was modeled in the GSE16560 watchful waiting cohort</w:t>
+      </w:r>
+      <w:r>
+        <w:t xml:space="preserve"> </w:t>
+      </w:r>
+      <w:r>
+        <w:t xml:space="preserve">(3)</w:t>
+      </w:r>
+      <w:r>
+        <w:t xml:space="preserve">.</w:t>
+      </w:r>
+      <w:r>
+        <w:t xml:space="preserve"> </w:t>
+      </w:r>
+      <w:r>
+        <w:t xml:space="preserve">First- and second-order terms of ComBat-adjusted</w:t>
+      </w:r>
+      <w:r>
+        <w:t xml:space="preserve"> </w:t>
+      </w:r>
+      <m:oMath>
+        <m:r>
+          <m:t>l</m:t>
+        </m:r>
+        <m:r>
+          <m:t>o</m:t>
+        </m:r>
+        <m:sSub>
+          <m:e>
+            <m:r>
+              <m:t>g</m:t>
+            </m:r>
+          </m:e>
+          <m:sub>
+            <m:r>
+              <m:t>2</m:t>
+            </m:r>
+          </m:sub>
+        </m:sSub>
+      </m:oMath>
+      <w:r>
+        <w:t xml:space="preserve">-transformed expression levels of the collagen-related genes served as explanatory factors.</w:t>
+      </w:r>
+      <w:r>
+        <w:t xml:space="preserve"> </w:t>
+      </w:r>
+      <w:r>
+        <w:t xml:space="preserve">Machine learning models using the algorithms outlined above for the BCR-free survival were trained in a training subset of the GSE16560 cohort, and validated in the test subset.</w:t>
+      </w:r>
+      <w:r>
+        <w:t xml:space="preserve"> </w:t>
+      </w:r>
+      <w:r>
+        <w:t xml:space="preserve">Performance of the models of overall survival was evaluated in the training and test subsets of the GSE16560 cohort as described above for BCR-free survival (</w:t>
+      </w:r>
+      <w:r>
+        <w:rPr>
+          <w:bCs/>
+          <w:b/>
+        </w:rPr>
+        <w:t xml:space="preserve">Supplementary Tables S9</w:t>
+      </w:r>
+      <w:r>
+        <w:t xml:space="preserve"> </w:t>
+      </w:r>
+      <w:r>
+        <w:t xml:space="preserve">-</w:t>
+      </w:r>
+      <w:r>
+        <w:t xml:space="preserve"> </w:t>
+      </w:r>
+      <w:r>
+        <w:rPr>
+          <w:bCs/>
+          <w:b/>
+        </w:rPr>
+        <w:t xml:space="preserve">S10</w:t>
+      </w:r>
+      <w:r>
+        <w:t xml:space="preserve">).</w:t>
+      </w:r>
+    </w:p>
+    <w:bookmarkEnd w:id="31"/>
+    <w:bookmarkStart w:id="33" w:name="data-and-code-availability"/>
+    <w:p>
+      <w:pPr>
+        <w:pStyle w:val="Heading2"/>
+      </w:pPr>
+      <w:r>
         <w:t xml:space="preserve">Data and code availability</w:t>
       </w:r>
     </w:p>
@@ -473,7 +1025,20 @@
         <w:pStyle w:val="FirstParagraph"/>
       </w:pPr>
       <w:r>
-        <w:t xml:space="preserve">Publicly available data sets were analyzed.</w:t>
+        <w:t xml:space="preserve">Publicly available data sets were analyzed: the links are provided in</w:t>
+      </w:r>
+      <w:r>
+        <w:t xml:space="preserve"> </w:t>
+      </w:r>
+      <w:r>
+        <w:rPr>
+          <w:bCs/>
+          <w:b/>
+        </w:rPr>
+        <w:t xml:space="preserve">Methods/Transcriptome data sets</w:t>
+      </w:r>
+      <w:r>
+        <w:t xml:space="preserve">.</w:t>
       </w:r>
       <w:r>
         <w:t xml:space="preserve"> </w:t>
@@ -487,7 +1052,7 @@
       <w:r>
         <w:t xml:space="preserve">The R analysis pipeline for the transcriptome data is available from GitHub (</w:t>
       </w:r>
-      <w:hyperlink r:id="rId24">
+      <w:hyperlink r:id="rId32">
         <w:r>
           <w:rPr>
             <w:rStyle w:val="InternetLink"/>
@@ -504,9 +1069,9 @@
         <w:br w:type="page"/>
       </w:r>
     </w:p>
-    <w:bookmarkEnd w:id="25"/>
-    <w:bookmarkEnd w:id="26"/>
-    <w:bookmarkStart w:id="33" w:name="figures"/>
+    <w:bookmarkEnd w:id="33"/>
+    <w:bookmarkEnd w:id="34"/>
+    <w:bookmarkStart w:id="41" w:name="figures"/>
     <w:p>
       <w:pPr>
         <w:pStyle w:val="Heading1"/>
@@ -524,18 +1089,18 @@
           <wp:inline>
             <wp:extent cx="5943600" cy="4788715"/>
             <wp:effectExtent b="0" l="0" r="0" t="0"/>
-            <wp:docPr descr="Figure 1: Univariable analysis of BCR-free survival with collagen-related transcripts as candidate standalone prognostic factors." title="" id="28" name="Picture"/>
+            <wp:docPr descr="Figure 1: Univariable analysis of BCR-free survival with collagen-related transcripts as candidate standalone prognostic factors." title="" id="36" name="Picture"/>
             <a:graphic>
               <a:graphicData uri="http://schemas.openxmlformats.org/drawingml/2006/picture">
                 <pic:pic>
                   <pic:nvPicPr>
-                    <pic:cNvPr descr="C:\Users\piotr\Desktop\collagen%20BCR\paper\manuscript_figures_tables_files/figure-docx/fig-uni-mrna-1.png" id="29" name="Picture"/>
+                    <pic:cNvPr descr="C:\Users\piotr\Desktop\collagen%20BCR\paper\manuscript_figures_tables_files/figure-docx/fig-uni-mrna-1.png" id="37" name="Picture"/>
                     <pic:cNvPicPr>
                       <a:picLocks noChangeArrowheads="1" noChangeAspect="1"/>
                     </pic:cNvPicPr>
                   </pic:nvPicPr>
                   <pic:blipFill>
-                    <a:blip r:embed="rId27"/>
+                    <a:blip r:embed="rId35"/>
                     <a:stretch>
                       <a:fillRect/>
                     </a:stretch>
@@ -666,7 +1231,7 @@
           <w:iCs/>
           <w:i/>
         </w:rPr>
-        <w:t xml:space="preserve">HR with 95% confidence intervals for BCR risk in the high versus low expression strata are presented in a Forest plot (left). The model performance statistics, Harrell’s concordance index (C-index, measure of model accuracy), and Integrated Brier Scores (IBS, measure of overall model calibration, low values indicative of good calibration) are presented in a dot plot (right).</w:t>
+        <w:t xml:space="preserve">HR with 95% confidence intervals for BCR risk in the high versus low expression strata are presented in a Forest plot (left). The model performance statistics, Harrell’s concordance index (C-index, measure of model accuracy), and Integrated Brier Scores (IBS, measure of model calibration, low values indicative of good calibration) are presented in a dot plot (right).</w:t>
       </w:r>
     </w:p>
     <w:p>
@@ -683,18 +1248,18 @@
           <wp:inline>
             <wp:extent cx="5943600" cy="7596231"/>
             <wp:effectExtent b="0" l="0" r="0" t="0"/>
-            <wp:docPr descr="Figure 2: Machine learning modeling of BCR-free survival with expression levels of the collagen-related transcripts as explanatory factors." title="" id="31" name="Picture"/>
+            <wp:docPr descr="Figure 2: Machine learning modeling of BCR-free survival with expression levels of the collagen-related transcripts as explanatory factors." title="" id="39" name="Picture"/>
             <a:graphic>
               <a:graphicData uri="http://schemas.openxmlformats.org/drawingml/2006/picture">
                 <pic:pic>
                   <pic:nvPicPr>
-                    <pic:cNvPr descr="C:\Users\piotr\Desktop\collagen%20BCR\paper\manuscript_figures_tables_files/figure-docx/fig-ml-mrna-1.png" id="32" name="Picture"/>
+                    <pic:cNvPr descr="C:\Users\piotr\Desktop\collagen%20BCR\paper\manuscript_figures_tables_files/figure-docx/fig-ml-mrna-1.png" id="40" name="Picture"/>
                     <pic:cNvPicPr>
                       <a:picLocks noChangeArrowheads="1" noChangeAspect="1"/>
                     </pic:cNvPicPr>
                   </pic:nvPicPr>
                   <pic:blipFill>
-                    <a:blip r:embed="rId30"/>
+                    <a:blip r:embed="rId38"/>
                     <a:stretch>
                       <a:fillRect/>
                     </a:stretch>
@@ -837,7 +1402,7 @@
           <w:iCs/>
           <w:i/>
         </w:rPr>
-        <w:t xml:space="preserve">(A) Metrics of performance of the survival models, Harrell’s concordance index (C-index, measure of model accuracy) and Integrated Brier Score (IBS, measure of overall model calibration, low values are characteristic for good calibration), are presented in dot plots. Dashed lines represent C-index and IBS values expected for random BCR risk prediction. Note the superior accuracy and calibration of the GBM model in the validation collectives.</w:t>
+        <w:t xml:space="preserve">(A) Metrics of performance of the survival models, Harrell’s concordance index (C-index, measure of model accuracy) and Integrated Brier Score (IBS, measure of model calibration, low values are characteristic for good calibration), are presented in dot plots. Dashed lines represent C-index and IBS values expected for random BCR risk prediction. Note the superior accuracy and calibration of the GBM model in the validation collectives.</w:t>
       </w:r>
     </w:p>
     <w:p>
@@ -988,8 +1553,8 @@
         <w:br w:type="page"/>
       </w:r>
     </w:p>
-    <w:bookmarkEnd w:id="33"/>
-    <w:bookmarkStart w:id="53" w:name="references"/>
+    <w:bookmarkEnd w:id="41"/>
+    <w:bookmarkStart w:id="92" w:name="references"/>
     <w:p>
       <w:pPr>
         <w:pStyle w:val="Heading1"/>
@@ -998,8 +1563,8 @@
         <w:t xml:space="preserve">References</w:t>
       </w:r>
     </w:p>
-    <w:bookmarkStart w:id="52" w:name="refs"/>
-    <w:bookmarkStart w:id="35" w:name="ref-Liu2018"/>
+    <w:bookmarkStart w:id="91" w:name="refs"/>
+    <w:bookmarkStart w:id="43" w:name="ref-Liu2018"/>
     <w:p>
       <w:pPr>
         <w:pStyle w:val="Bibliography"/>
@@ -1041,7 +1606,7 @@
       <w:r>
         <w:t xml:space="preserve"> </w:t>
       </w:r>
-      <w:hyperlink r:id="rId34">
+      <w:hyperlink r:id="rId42">
         <w:r>
           <w:rPr>
             <w:rStyle w:val="InternetLink"/>
@@ -1050,8 +1615,8 @@
         </w:r>
       </w:hyperlink>
     </w:p>
-    <w:bookmarkEnd w:id="35"/>
-    <w:bookmarkStart w:id="37" w:name="ref-Abeshouse2015"/>
+    <w:bookmarkEnd w:id="43"/>
+    <w:bookmarkStart w:id="45" w:name="ref-Abeshouse2015"/>
     <w:p>
       <w:pPr>
         <w:pStyle w:val="Bibliography"/>
@@ -1093,7 +1658,7 @@
       <w:r>
         <w:t xml:space="preserve"> </w:t>
       </w:r>
-      <w:hyperlink r:id="rId36">
+      <w:hyperlink r:id="rId44">
         <w:r>
           <w:rPr>
             <w:rStyle w:val="InternetLink"/>
@@ -1102,8 +1667,8 @@
         </w:r>
       </w:hyperlink>
     </w:p>
-    <w:bookmarkEnd w:id="37"/>
-    <w:bookmarkStart w:id="39" w:name="ref-Sboner2010"/>
+    <w:bookmarkEnd w:id="45"/>
+    <w:bookmarkStart w:id="47" w:name="ref-Sboner2010"/>
     <w:p>
       <w:pPr>
         <w:pStyle w:val="Bibliography"/>
@@ -1145,7 +1710,7 @@
       <w:r>
         <w:t xml:space="preserve"> </w:t>
       </w:r>
-      <w:hyperlink r:id="rId38">
+      <w:hyperlink r:id="rId46">
         <w:r>
           <w:rPr>
             <w:rStyle w:val="InternetLink"/>
@@ -1154,8 +1719,8 @@
         </w:r>
       </w:hyperlink>
     </w:p>
-    <w:bookmarkEnd w:id="39"/>
-    <w:bookmarkStart w:id="41" w:name="ref-Long2014"/>
+    <w:bookmarkEnd w:id="47"/>
+    <w:bookmarkStart w:id="49" w:name="ref-Long2014"/>
     <w:p>
       <w:pPr>
         <w:pStyle w:val="Bibliography"/>
@@ -1197,7 +1762,7 @@
       <w:r>
         <w:t xml:space="preserve"> </w:t>
       </w:r>
-      <w:hyperlink r:id="rId40">
+      <w:hyperlink r:id="rId48">
         <w:r>
           <w:rPr>
             <w:rStyle w:val="InternetLink"/>
@@ -1206,8 +1771,8 @@
         </w:r>
       </w:hyperlink>
     </w:p>
-    <w:bookmarkEnd w:id="41"/>
-    <w:bookmarkStart w:id="43" w:name="ref-Ross-Adams2015"/>
+    <w:bookmarkEnd w:id="49"/>
+    <w:bookmarkStart w:id="51" w:name="ref-Ross-Adams2015"/>
     <w:p>
       <w:pPr>
         <w:pStyle w:val="Bibliography"/>
@@ -1249,7 +1814,7 @@
       <w:r>
         <w:t xml:space="preserve"> </w:t>
       </w:r>
-      <w:hyperlink r:id="rId42">
+      <w:hyperlink r:id="rId50">
         <w:r>
           <w:rPr>
             <w:rStyle w:val="InternetLink"/>
@@ -1258,8 +1823,8 @@
         </w:r>
       </w:hyperlink>
     </w:p>
-    <w:bookmarkEnd w:id="43"/>
-    <w:bookmarkStart w:id="45" w:name="ref-Schimmelpfennig2023"/>
+    <w:bookmarkEnd w:id="51"/>
+    <w:bookmarkStart w:id="53" w:name="ref-Schimmelpfennig2023"/>
     <w:p>
       <w:pPr>
         <w:pStyle w:val="Bibliography"/>
@@ -1301,7 +1866,7 @@
       <w:r>
         <w:t xml:space="preserve"> </w:t>
       </w:r>
-      <w:hyperlink r:id="rId44">
+      <w:hyperlink r:id="rId52">
         <w:r>
           <w:rPr>
             <w:rStyle w:val="InternetLink"/>
@@ -1310,8 +1875,8 @@
         </w:r>
       </w:hyperlink>
     </w:p>
-    <w:bookmarkEnd w:id="45"/>
-    <w:bookmarkStart w:id="47" w:name="ref-Gerhauser2018"/>
+    <w:bookmarkEnd w:id="53"/>
+    <w:bookmarkStart w:id="55" w:name="ref-Gerhauser2018"/>
     <w:p>
       <w:pPr>
         <w:pStyle w:val="Bibliography"/>
@@ -1353,7 +1918,7 @@
       <w:r>
         <w:t xml:space="preserve"> </w:t>
       </w:r>
-      <w:hyperlink r:id="rId46">
+      <w:hyperlink r:id="rId54">
         <w:r>
           <w:rPr>
             <w:rStyle w:val="InternetLink"/>
@@ -1362,8 +1927,8 @@
         </w:r>
       </w:hyperlink>
     </w:p>
-    <w:bookmarkEnd w:id="47"/>
-    <w:bookmarkStart w:id="49" w:name="ref-Heidegger2024"/>
+    <w:bookmarkEnd w:id="55"/>
+    <w:bookmarkStart w:id="57" w:name="ref-Heidegger2024"/>
     <w:p>
       <w:pPr>
         <w:pStyle w:val="Bibliography"/>
@@ -1405,7 +1970,7 @@
       <w:r>
         <w:t xml:space="preserve"> </w:t>
       </w:r>
-      <w:hyperlink r:id="rId48">
+      <w:hyperlink r:id="rId56">
         <w:r>
           <w:rPr>
             <w:rStyle w:val="InternetLink"/>
@@ -1414,8 +1979,8 @@
         </w:r>
       </w:hyperlink>
     </w:p>
-    <w:bookmarkEnd w:id="49"/>
-    <w:bookmarkStart w:id="51" w:name="ref-Leek2012"/>
+    <w:bookmarkEnd w:id="57"/>
+    <w:bookmarkStart w:id="59" w:name="ref-Leek2012"/>
     <w:p>
       <w:pPr>
         <w:pStyle w:val="Bibliography"/>
@@ -1457,7 +2022,7 @@
       <w:r>
         <w:t xml:space="preserve"> </w:t>
       </w:r>
-      <w:hyperlink r:id="rId50">
+      <w:hyperlink r:id="rId58">
         <w:r>
           <w:rPr>
             <w:rStyle w:val="InternetLink"/>
@@ -1466,9 +2031,798 @@
         </w:r>
       </w:hyperlink>
     </w:p>
-    <w:bookmarkEnd w:id="51"/>
-    <w:bookmarkEnd w:id="52"/>
-    <w:bookmarkEnd w:id="53"/>
+    <w:bookmarkEnd w:id="59"/>
+    <w:bookmarkStart w:id="61" w:name="ref-Csardi2006"/>
+    <w:p>
+      <w:pPr>
+        <w:pStyle w:val="Bibliography"/>
+      </w:pPr>
+      <w:r>
+        <w:t xml:space="preserve">10.</w:t>
+      </w:r>
+      <w:r>
+        <w:t xml:space="preserve"> </w:t>
+      </w:r>
+      <w:r>
+        <w:t xml:space="preserve">	</w:t>
+      </w:r>
+      <w:r>
+        <w:t xml:space="preserve">Csardi G, Nepusz T.</w:t>
+      </w:r>
+      <w:r>
+        <w:t xml:space="preserve"> </w:t>
+      </w:r>
+      <w:r>
+        <w:t xml:space="preserve">The igraph software package for complex network research</w:t>
+      </w:r>
+      <w:r>
+        <w:t xml:space="preserve">.</w:t>
+      </w:r>
+      <w:r>
+        <w:t xml:space="preserve"> </w:t>
+      </w:r>
+      <w:r>
+        <w:rPr>
+          <w:iCs/>
+          <w:i/>
+        </w:rPr>
+        <w:t xml:space="preserve">InterJournal</w:t>
+      </w:r>
+      <w:r>
+        <w:t xml:space="preserve"> (2006) Complex Sy:1695.</w:t>
+      </w:r>
+      <w:r>
+        <w:t xml:space="preserve"> </w:t>
+      </w:r>
+      <w:hyperlink r:id="rId60">
+        <w:r>
+          <w:rPr>
+            <w:rStyle w:val="InternetLink"/>
+          </w:rPr>
+          <w:t xml:space="preserve">https://igraph.org</w:t>
+        </w:r>
+      </w:hyperlink>
+    </w:p>
+    <w:bookmarkEnd w:id="61"/>
+    <w:bookmarkStart w:id="63" w:name="ref-Harrell1996"/>
+    <w:p>
+      <w:pPr>
+        <w:pStyle w:val="Bibliography"/>
+      </w:pPr>
+      <w:r>
+        <w:t xml:space="preserve">11.</w:t>
+      </w:r>
+      <w:r>
+        <w:t xml:space="preserve"> </w:t>
+      </w:r>
+      <w:r>
+        <w:t xml:space="preserve">	</w:t>
+      </w:r>
+      <w:r>
+        <w:t xml:space="preserve">Harrell FE, Lee KL, Mark DB.</w:t>
+      </w:r>
+      <w:r>
+        <w:t xml:space="preserve"> </w:t>
+      </w:r>
+      <w:r>
+        <w:t xml:space="preserve">Multivariable prognostic models: Issues in developing models, evaluating assumptions and adequacy, and measuring and reducing errors</w:t>
+      </w:r>
+      <w:r>
+        <w:t xml:space="preserve">.</w:t>
+      </w:r>
+      <w:r>
+        <w:t xml:space="preserve"> </w:t>
+      </w:r>
+      <w:r>
+        <w:rPr>
+          <w:iCs/>
+          <w:i/>
+        </w:rPr>
+        <w:t xml:space="preserve">Statistics in Medicine</w:t>
+      </w:r>
+      <w:r>
+        <w:t xml:space="preserve"> (1996) 15:361–387. doi:</w:t>
+      </w:r>
+      <w:r>
+        <w:t xml:space="preserve"> </w:t>
+      </w:r>
+      <w:hyperlink r:id="rId62">
+        <w:r>
+          <w:rPr>
+            <w:rStyle w:val="InternetLink"/>
+          </w:rPr>
+          <w:t xml:space="preserve">10.1002/(SICI)1097-0258(19960229)15:4&lt;361::AID-SIM168&gt;3.0.CO;2-4</w:t>
+        </w:r>
+      </w:hyperlink>
+    </w:p>
+    <w:bookmarkEnd w:id="63"/>
+    <w:bookmarkStart w:id="65" w:name="ref-Graf1999"/>
+    <w:p>
+      <w:pPr>
+        <w:pStyle w:val="Bibliography"/>
+      </w:pPr>
+      <w:r>
+        <w:t xml:space="preserve">12.</w:t>
+      </w:r>
+      <w:r>
+        <w:t xml:space="preserve"> </w:t>
+      </w:r>
+      <w:r>
+        <w:t xml:space="preserve">	</w:t>
+      </w:r>
+      <w:r>
+        <w:t xml:space="preserve">Graf E, Schmoor C, Sauerbrei W, Schumacher M.</w:t>
+      </w:r>
+      <w:r>
+        <w:t xml:space="preserve"> </w:t>
+      </w:r>
+      <w:r>
+        <w:t xml:space="preserve">Assessment and comparison of prognostic classification schemes for survival data.</w:t>
+      </w:r>
+      <w:r>
+        <w:t xml:space="preserve"> </w:t>
+      </w:r>
+      <w:r>
+        <w:rPr>
+          <w:iCs/>
+          <w:i/>
+        </w:rPr>
+        <w:t xml:space="preserve">Statistics in Medicine</w:t>
+      </w:r>
+      <w:r>
+        <w:t xml:space="preserve"> (1999) 18:2529–2545. doi:</w:t>
+      </w:r>
+      <w:r>
+        <w:t xml:space="preserve"> </w:t>
+      </w:r>
+      <w:hyperlink r:id="rId64">
+        <w:r>
+          <w:rPr>
+            <w:rStyle w:val="InternetLink"/>
+          </w:rPr>
+          <w:t xml:space="preserve">10.1002/(sici)1097-0258(19990915/30)18:17/18&lt;2529::aid-sim274&gt;3.0.co;2-5</w:t>
+        </w:r>
+      </w:hyperlink>
+    </w:p>
+    <w:bookmarkEnd w:id="65"/>
+    <w:bookmarkStart w:id="67" w:name="ref-Lunger2021"/>
+    <w:p>
+      <w:pPr>
+        <w:pStyle w:val="Bibliography"/>
+      </w:pPr>
+      <w:r>
+        <w:t xml:space="preserve">13.</w:t>
+      </w:r>
+      <w:r>
+        <w:t xml:space="preserve"> </w:t>
+      </w:r>
+      <w:r>
+        <w:t xml:space="preserve">	</w:t>
+      </w:r>
+      <w:r>
+        <w:t xml:space="preserve">Lunger L, Retz M, Bandur M, Souchay M, Vitzthum E, Jäger M, Weirich G, Schuster T, Autenrieth M, Kübler H, et al.</w:t>
+      </w:r>
+      <w:r>
+        <w:t xml:space="preserve"> </w:t>
+      </w:r>
+      <w:r>
+        <w:t xml:space="preserve">KLK3 and TMPRSS2 for molecular lymph-node staging in prostate cancer patients undergoing radical prostatectomy</w:t>
+      </w:r>
+      <w:r>
+        <w:t xml:space="preserve">.</w:t>
+      </w:r>
+      <w:r>
+        <w:t xml:space="preserve"> </w:t>
+      </w:r>
+      <w:r>
+        <w:rPr>
+          <w:iCs/>
+          <w:i/>
+        </w:rPr>
+        <w:t xml:space="preserve">Prostate cancer and prostatic diseases</w:t>
+      </w:r>
+      <w:r>
+        <w:t xml:space="preserve"> (2021) 24:362–369. doi:</w:t>
+      </w:r>
+      <w:r>
+        <w:t xml:space="preserve"> </w:t>
+      </w:r>
+      <w:hyperlink r:id="rId66">
+        <w:r>
+          <w:rPr>
+            <w:rStyle w:val="InternetLink"/>
+          </w:rPr>
+          <w:t xml:space="preserve">10.1038/S41391-020-00283-3</w:t>
+        </w:r>
+      </w:hyperlink>
+    </w:p>
+    <w:bookmarkEnd w:id="67"/>
+    <w:bookmarkStart w:id="69" w:name="ref-Boyukozer2020"/>
+    <w:p>
+      <w:pPr>
+        <w:pStyle w:val="Bibliography"/>
+      </w:pPr>
+      <w:r>
+        <w:t xml:space="preserve">14.</w:t>
+      </w:r>
+      <w:r>
+        <w:t xml:space="preserve"> </w:t>
+      </w:r>
+      <w:r>
+        <w:t xml:space="preserve">	</w:t>
+      </w:r>
+      <w:r>
+        <w:t xml:space="preserve">Boyukozer FB, Tanoglu EG, Ozen M, Ittmann M, Aslan ES.</w:t>
+      </w:r>
+      <w:r>
+        <w:t xml:space="preserve"> </w:t>
+      </w:r>
+      <w:r>
+        <w:t xml:space="preserve">Kallikrein gene family as biomarkers for recurrent prostate cancer</w:t>
+      </w:r>
+      <w:r>
+        <w:t xml:space="preserve">.</w:t>
+      </w:r>
+      <w:r>
+        <w:t xml:space="preserve"> </w:t>
+      </w:r>
+      <w:r>
+        <w:rPr>
+          <w:iCs/>
+          <w:i/>
+        </w:rPr>
+        <w:t xml:space="preserve">Croatian Medical Journal</w:t>
+      </w:r>
+      <w:r>
+        <w:t xml:space="preserve"> (2020) 61:450. doi:</w:t>
+      </w:r>
+      <w:r>
+        <w:t xml:space="preserve"> </w:t>
+      </w:r>
+      <w:hyperlink r:id="rId68">
+        <w:r>
+          <w:rPr>
+            <w:rStyle w:val="InternetLink"/>
+          </w:rPr>
+          <w:t xml:space="preserve">10.3325/CMJ.2020.61.450</w:t>
+        </w:r>
+      </w:hyperlink>
+    </w:p>
+    <w:bookmarkEnd w:id="69"/>
+    <w:bookmarkStart w:id="71" w:name="ref-Simon2011"/>
+    <w:p>
+      <w:pPr>
+        <w:pStyle w:val="Bibliography"/>
+      </w:pPr>
+      <w:r>
+        <w:t xml:space="preserve">15.</w:t>
+      </w:r>
+      <w:r>
+        <w:t xml:space="preserve"> </w:t>
+      </w:r>
+      <w:r>
+        <w:t xml:space="preserve">	</w:t>
+      </w:r>
+      <w:r>
+        <w:t xml:space="preserve">Simon N, Friedman J, Hastie T, Tibshirani R.</w:t>
+      </w:r>
+      <w:r>
+        <w:t xml:space="preserve"> </w:t>
+      </w:r>
+      <w:r>
+        <w:t xml:space="preserve">Regularization Paths for Cox’s Proportional Hazards Model via Coordinate Descent</w:t>
+      </w:r>
+      <w:r>
+        <w:t xml:space="preserve">.</w:t>
+      </w:r>
+      <w:r>
+        <w:t xml:space="preserve"> </w:t>
+      </w:r>
+      <w:r>
+        <w:rPr>
+          <w:iCs/>
+          <w:i/>
+        </w:rPr>
+        <w:t xml:space="preserve">Journal of Statistical Software</w:t>
+      </w:r>
+      <w:r>
+        <w:t xml:space="preserve"> (2011) 39:1–13. doi:</w:t>
+      </w:r>
+      <w:r>
+        <w:t xml:space="preserve"> </w:t>
+      </w:r>
+      <w:hyperlink r:id="rId70">
+        <w:r>
+          <w:rPr>
+            <w:rStyle w:val="InternetLink"/>
+          </w:rPr>
+          <w:t xml:space="preserve">10.18637/JSS.V039.I05</w:t>
+        </w:r>
+      </w:hyperlink>
+    </w:p>
+    <w:bookmarkEnd w:id="71"/>
+    <w:bookmarkStart w:id="73" w:name="ref-Tibshirani1996"/>
+    <w:p>
+      <w:pPr>
+        <w:pStyle w:val="Bibliography"/>
+      </w:pPr>
+      <w:r>
+        <w:t xml:space="preserve">16.</w:t>
+      </w:r>
+      <w:r>
+        <w:t xml:space="preserve"> </w:t>
+      </w:r>
+      <w:r>
+        <w:t xml:space="preserve">	</w:t>
+      </w:r>
+      <w:r>
+        <w:t xml:space="preserve">Tibshirani R.</w:t>
+      </w:r>
+      <w:r>
+        <w:t xml:space="preserve"> </w:t>
+      </w:r>
+      <w:r>
+        <w:t xml:space="preserve">Regression Shrinkage and Selection via the Lasso</w:t>
+      </w:r>
+      <w:r>
+        <w:t xml:space="preserve">.</w:t>
+      </w:r>
+      <w:r>
+        <w:t xml:space="preserve"> </w:t>
+      </w:r>
+      <w:r>
+        <w:rPr>
+          <w:iCs/>
+          <w:i/>
+        </w:rPr>
+        <w:t xml:space="preserve">Journal of the Royal Statistical Society Series B (Methodological)</w:t>
+      </w:r>
+      <w:r>
+        <w:t xml:space="preserve"> (1996) 58:267–288. doi:</w:t>
+      </w:r>
+      <w:r>
+        <w:t xml:space="preserve"> </w:t>
+      </w:r>
+      <w:hyperlink r:id="rId72">
+        <w:r>
+          <w:rPr>
+            <w:rStyle w:val="InternetLink"/>
+          </w:rPr>
+          <w:t xml:space="preserve">10.1111/j.2517-6161.1996.tb02080.x</w:t>
+        </w:r>
+      </w:hyperlink>
+    </w:p>
+    <w:bookmarkEnd w:id="73"/>
+    <w:bookmarkStart w:id="75" w:name="ref-Zou2005"/>
+    <w:p>
+      <w:pPr>
+        <w:pStyle w:val="Bibliography"/>
+      </w:pPr>
+      <w:r>
+        <w:t xml:space="preserve">17.</w:t>
+      </w:r>
+      <w:r>
+        <w:t xml:space="preserve"> </w:t>
+      </w:r>
+      <w:r>
+        <w:t xml:space="preserve">	</w:t>
+      </w:r>
+      <w:r>
+        <w:t xml:space="preserve">Zou H, Hastie T.</w:t>
+      </w:r>
+      <w:r>
+        <w:t xml:space="preserve"> </w:t>
+      </w:r>
+      <w:r>
+        <w:t xml:space="preserve">Regularization and variable selection via the elastic net</w:t>
+      </w:r>
+      <w:r>
+        <w:t xml:space="preserve">.</w:t>
+      </w:r>
+      <w:r>
+        <w:t xml:space="preserve"> </w:t>
+      </w:r>
+      <w:r>
+        <w:rPr>
+          <w:iCs/>
+          <w:i/>
+        </w:rPr>
+        <w:t xml:space="preserve">Journal of the Royal Statistical Society Series B: Statistical Methodology</w:t>
+      </w:r>
+      <w:r>
+        <w:t xml:space="preserve"> (2005) 67:301–320. doi:</w:t>
+      </w:r>
+      <w:r>
+        <w:t xml:space="preserve"> </w:t>
+      </w:r>
+      <w:hyperlink r:id="rId74">
+        <w:r>
+          <w:rPr>
+            <w:rStyle w:val="InternetLink"/>
+          </w:rPr>
+          <w:t xml:space="preserve">10.1111/j.1467-9868.2005.00503.x</w:t>
+        </w:r>
+      </w:hyperlink>
+    </w:p>
+    <w:bookmarkEnd w:id="75"/>
+    <w:bookmarkStart w:id="77" w:name="ref-Friedman2010"/>
+    <w:p>
+      <w:pPr>
+        <w:pStyle w:val="Bibliography"/>
+      </w:pPr>
+      <w:r>
+        <w:t xml:space="preserve">18.</w:t>
+      </w:r>
+      <w:r>
+        <w:t xml:space="preserve"> </w:t>
+      </w:r>
+      <w:r>
+        <w:t xml:space="preserve">	</w:t>
+      </w:r>
+      <w:r>
+        <w:t xml:space="preserve">Friedman J, Hastie T, Tibshirani R.</w:t>
+      </w:r>
+      <w:r>
+        <w:t xml:space="preserve"> </w:t>
+      </w:r>
+      <w:r>
+        <w:t xml:space="preserve">Regularization paths for generalized linear models via coordinate descent</w:t>
+      </w:r>
+      <w:r>
+        <w:t xml:space="preserve">.</w:t>
+      </w:r>
+      <w:r>
+        <w:t xml:space="preserve"> </w:t>
+      </w:r>
+      <w:r>
+        <w:rPr>
+          <w:iCs/>
+          <w:i/>
+        </w:rPr>
+        <w:t xml:space="preserve">Journal of Statistical Software</w:t>
+      </w:r>
+      <w:r>
+        <w:t xml:space="preserve"> (2010) 33:1–22. doi:</w:t>
+      </w:r>
+      <w:r>
+        <w:t xml:space="preserve"> </w:t>
+      </w:r>
+      <w:hyperlink r:id="rId76">
+        <w:r>
+          <w:rPr>
+            <w:rStyle w:val="InternetLink"/>
+          </w:rPr>
+          <w:t xml:space="preserve">10.18637/jss.v033.i01</w:t>
+        </w:r>
+      </w:hyperlink>
+    </w:p>
+    <w:bookmarkEnd w:id="77"/>
+    <w:bookmarkStart w:id="79" w:name="ref-Fouodo2018"/>
+    <w:p>
+      <w:pPr>
+        <w:pStyle w:val="Bibliography"/>
+      </w:pPr>
+      <w:r>
+        <w:t xml:space="preserve">19.</w:t>
+      </w:r>
+      <w:r>
+        <w:t xml:space="preserve"> </w:t>
+      </w:r>
+      <w:r>
+        <w:t xml:space="preserve">	</w:t>
+      </w:r>
+      <w:r>
+        <w:t xml:space="preserve">Fouodo CJK, König IR, Weihs C, Ziegler A, Wright MN.</w:t>
+      </w:r>
+      <w:r>
+        <w:t xml:space="preserve"> </w:t>
+      </w:r>
+      <w:r>
+        <w:t xml:space="preserve">Support vector machines for survival analysis with R</w:t>
+      </w:r>
+      <w:r>
+        <w:t xml:space="preserve">.</w:t>
+      </w:r>
+      <w:r>
+        <w:t xml:space="preserve"> </w:t>
+      </w:r>
+      <w:r>
+        <w:rPr>
+          <w:iCs/>
+          <w:i/>
+        </w:rPr>
+        <w:t xml:space="preserve">R Journal</w:t>
+      </w:r>
+      <w:r>
+        <w:t xml:space="preserve"> (2018) 10:412–423. doi:</w:t>
+      </w:r>
+      <w:r>
+        <w:t xml:space="preserve"> </w:t>
+      </w:r>
+      <w:hyperlink r:id="rId78">
+        <w:r>
+          <w:rPr>
+            <w:rStyle w:val="InternetLink"/>
+          </w:rPr>
+          <w:t xml:space="preserve">10.32614/RJ-2018-005</w:t>
+        </w:r>
+      </w:hyperlink>
+    </w:p>
+    <w:bookmarkEnd w:id="79"/>
+    <w:bookmarkStart w:id="80" w:name="ref-Weston1998"/>
+    <w:p>
+      <w:pPr>
+        <w:pStyle w:val="Bibliography"/>
+      </w:pPr>
+      <w:r>
+        <w:t xml:space="preserve">20.</w:t>
+      </w:r>
+      <w:r>
+        <w:t xml:space="preserve"> </w:t>
+      </w:r>
+      <w:r>
+        <w:t xml:space="preserve">	</w:t>
+      </w:r>
+      <w:r>
+        <w:t xml:space="preserve">Weston J, Watkins C.</w:t>
+      </w:r>
+      <w:r>
+        <w:t xml:space="preserve"> </w:t>
+      </w:r>
+      <w:r>
+        <w:t xml:space="preserve">Multi-Class Support Vector Machines</w:t>
+      </w:r>
+      <w:r>
+        <w:t xml:space="preserve">. (1998)</w:t>
+      </w:r>
+    </w:p>
+    <w:bookmarkEnd w:id="80"/>
+    <w:bookmarkStart w:id="82" w:name="ref-Breiman2001"/>
+    <w:p>
+      <w:pPr>
+        <w:pStyle w:val="Bibliography"/>
+      </w:pPr>
+      <w:r>
+        <w:t xml:space="preserve">21.</w:t>
+      </w:r>
+      <w:r>
+        <w:t xml:space="preserve"> </w:t>
+      </w:r>
+      <w:r>
+        <w:t xml:space="preserve">	</w:t>
+      </w:r>
+      <w:r>
+        <w:t xml:space="preserve">Breiman L.</w:t>
+      </w:r>
+      <w:r>
+        <w:t xml:space="preserve"> </w:t>
+      </w:r>
+      <w:r>
+        <w:t xml:space="preserve">Random forests</w:t>
+      </w:r>
+      <w:r>
+        <w:t xml:space="preserve">.</w:t>
+      </w:r>
+      <w:r>
+        <w:t xml:space="preserve"> </w:t>
+      </w:r>
+      <w:r>
+        <w:rPr>
+          <w:iCs/>
+          <w:i/>
+        </w:rPr>
+        <w:t xml:space="preserve">Machine Learning</w:t>
+      </w:r>
+      <w:r>
+        <w:t xml:space="preserve"> (2001) 45:5–32. doi:</w:t>
+      </w:r>
+      <w:r>
+        <w:t xml:space="preserve"> </w:t>
+      </w:r>
+      <w:hyperlink r:id="rId81">
+        <w:r>
+          <w:rPr>
+            <w:rStyle w:val="InternetLink"/>
+          </w:rPr>
+          <w:t xml:space="preserve">10.1023/A:1010933404324</w:t>
+        </w:r>
+      </w:hyperlink>
+    </w:p>
+    <w:bookmarkEnd w:id="82"/>
+    <w:bookmarkStart w:id="84" w:name="ref-Ishwaran2008"/>
+    <w:p>
+      <w:pPr>
+        <w:pStyle w:val="Bibliography"/>
+      </w:pPr>
+      <w:r>
+        <w:t xml:space="preserve">22.</w:t>
+      </w:r>
+      <w:r>
+        <w:t xml:space="preserve"> </w:t>
+      </w:r>
+      <w:r>
+        <w:t xml:space="preserve">	</w:t>
+      </w:r>
+      <w:r>
+        <w:t xml:space="preserve">Ishwaran H, Kogalur UB, Blackstone EH, Lauer MS.</w:t>
+      </w:r>
+      <w:r>
+        <w:t xml:space="preserve"> </w:t>
+      </w:r>
+      <w:r>
+        <w:t xml:space="preserve">Random survival forests</w:t>
+      </w:r>
+      <w:r>
+        <w:t xml:space="preserve">.</w:t>
+      </w:r>
+      <w:r>
+        <w:t xml:space="preserve"> </w:t>
+      </w:r>
+      <w:r>
+        <w:rPr>
+          <w:iCs/>
+          <w:i/>
+        </w:rPr>
+        <w:t xml:space="preserve">https://doiorg/101214/08-AOAS169</w:t>
+      </w:r>
+      <w:r>
+        <w:t xml:space="preserve"> (2008) 2:841–860. doi:</w:t>
+      </w:r>
+      <w:r>
+        <w:t xml:space="preserve"> </w:t>
+      </w:r>
+      <w:hyperlink r:id="rId83">
+        <w:r>
+          <w:rPr>
+            <w:rStyle w:val="InternetLink"/>
+          </w:rPr>
+          <w:t xml:space="preserve">10.1214/08-AOAS169</w:t>
+        </w:r>
+      </w:hyperlink>
+    </w:p>
+    <w:bookmarkEnd w:id="84"/>
+    <w:bookmarkStart w:id="86" w:name="ref-Friedman2001"/>
+    <w:p>
+      <w:pPr>
+        <w:pStyle w:val="Bibliography"/>
+      </w:pPr>
+      <w:r>
+        <w:t xml:space="preserve">23.</w:t>
+      </w:r>
+      <w:r>
+        <w:t xml:space="preserve"> </w:t>
+      </w:r>
+      <w:r>
+        <w:t xml:space="preserve">	</w:t>
+      </w:r>
+      <w:r>
+        <w:t xml:space="preserve">Friedman JH.</w:t>
+      </w:r>
+      <w:r>
+        <w:t xml:space="preserve"> </w:t>
+      </w:r>
+      <w:r>
+        <w:t xml:space="preserve">Greedy function approximation: A gradient boosting machine.</w:t>
+      </w:r>
+      <w:r>
+        <w:t xml:space="preserve"> </w:t>
+      </w:r>
+      <w:r>
+        <w:rPr>
+          <w:iCs/>
+          <w:i/>
+        </w:rPr>
+        <w:t xml:space="preserve">https://doiorg/101214/aos/1013203451</w:t>
+      </w:r>
+      <w:r>
+        <w:t xml:space="preserve"> (2001) 29:1189–1232. doi:</w:t>
+      </w:r>
+      <w:r>
+        <w:t xml:space="preserve"> </w:t>
+      </w:r>
+      <w:hyperlink r:id="rId85">
+        <w:r>
+          <w:rPr>
+            <w:rStyle w:val="InternetLink"/>
+          </w:rPr>
+          <w:t xml:space="preserve">10.1214/AOS/1013203451</w:t>
+        </w:r>
+      </w:hyperlink>
+    </w:p>
+    <w:bookmarkEnd w:id="86"/>
+    <w:bookmarkStart w:id="88" w:name="ref-Greenwell2022"/>
+    <w:p>
+      <w:pPr>
+        <w:pStyle w:val="Bibliography"/>
+      </w:pPr>
+      <w:r>
+        <w:t xml:space="preserve">24.</w:t>
+      </w:r>
+      <w:r>
+        <w:t xml:space="preserve"> </w:t>
+      </w:r>
+      <w:r>
+        <w:t xml:space="preserve">	</w:t>
+      </w:r>
+      <w:r>
+        <w:t xml:space="preserve">Greenwell B, Boehmke B, Cunningham J, Developers G.</w:t>
+      </w:r>
+      <w:r>
+        <w:t xml:space="preserve"> </w:t>
+      </w:r>
+      <w:r>
+        <w:t xml:space="preserve">gbm: Generalized Boosted Regression Models</w:t>
+      </w:r>
+      <w:r>
+        <w:t xml:space="preserve">. (2022)</w:t>
+      </w:r>
+      <w:r>
+        <w:t xml:space="preserve"> </w:t>
+      </w:r>
+      <w:hyperlink r:id="rId87">
+        <w:r>
+          <w:rPr>
+            <w:rStyle w:val="InternetLink"/>
+          </w:rPr>
+          <w:t xml:space="preserve">https://cran.r-project.org/package=gbm</w:t>
+        </w:r>
+      </w:hyperlink>
+    </w:p>
+    <w:bookmarkEnd w:id="88"/>
+    <w:bookmarkStart w:id="90" w:name="ref-Friedman2002"/>
+    <w:p>
+      <w:pPr>
+        <w:pStyle w:val="Bibliography"/>
+      </w:pPr>
+      <w:r>
+        <w:t xml:space="preserve">25.</w:t>
+      </w:r>
+      <w:r>
+        <w:t xml:space="preserve"> </w:t>
+      </w:r>
+      <w:r>
+        <w:t xml:space="preserve">	</w:t>
+      </w:r>
+      <w:r>
+        <w:t xml:space="preserve">Friedman JH.</w:t>
+      </w:r>
+      <w:r>
+        <w:t xml:space="preserve"> </w:t>
+      </w:r>
+      <w:r>
+        <w:t xml:space="preserve">Stochastic gradient boosting</w:t>
+      </w:r>
+      <w:r>
+        <w:t xml:space="preserve">.</w:t>
+      </w:r>
+      <w:r>
+        <w:t xml:space="preserve"> </w:t>
+      </w:r>
+      <w:r>
+        <w:rPr>
+          <w:iCs/>
+          <w:i/>
+        </w:rPr>
+        <w:t xml:space="preserve">Computational Statistics &amp; Data Analysis</w:t>
+      </w:r>
+      <w:r>
+        <w:t xml:space="preserve"> (2002) 38:367–378. doi:</w:t>
+      </w:r>
+      <w:r>
+        <w:t xml:space="preserve"> </w:t>
+      </w:r>
+      <w:hyperlink r:id="rId89">
+        <w:r>
+          <w:rPr>
+            <w:rStyle w:val="InternetLink"/>
+          </w:rPr>
+          <w:t xml:space="preserve">10.1016/S0167-9473(01)00065-2</w:t>
+        </w:r>
+      </w:hyperlink>
+    </w:p>
+    <w:bookmarkEnd w:id="90"/>
+    <w:bookmarkEnd w:id="91"/>
+    <w:bookmarkEnd w:id="92"/>
     <w:sectPr>
       <w:footerReference r:id="rId9" w:type="default"/>
       <w:footnotePr>

</xml_diff>

<commit_message>
ROC analyses for BCR
Analysis of prediction of VCR at one, two. three, and five year follow-up by ROC. Inference for the GBM models
</commit_message>
<xml_diff>
--- a/paper/manuscript_figures_tables.docx
+++ b/paper/manuscript_figures_tables.docx
@@ -904,13 +904,28 @@
         <w:t xml:space="preserve"> </w:t>
       </w:r>
       <w:r>
-        <w:t xml:space="preserve">Additionally, BCR-free survival in patients stratified by tertiles of predictor scores returned by the machine learning models was explored with Kaplan-Meier plots and Peto-Peto tests.</w:t>
-      </w:r>
-      <w:r>
-        <w:t xml:space="preserve"> </w:t>
-      </w:r>
-      <w:r>
-        <w:t xml:space="preserve">Finally, confidence and calibration of the models was assessed by plots of Brier Scores for unique follow-up times.</w:t>
+        <w:t xml:space="preserve">BCR-free survival in patients stratified by tertiles of predictor scores returned by the machine learning models was explored with Kaplan-Meier plots and Peto-Peto tests.</w:t>
+      </w:r>
+      <w:r>
+        <w:t xml:space="preserve"> </w:t>
+      </w:r>
+      <w:r>
+        <w:t xml:space="preserve">Additionally, confidence and calibration of the models was assessed by plots of Brier Scores for unique follow-up times.</w:t>
+      </w:r>
+      <w:r>
+        <w:t xml:space="preserve"> </w:t>
+      </w:r>
+      <w:r>
+        <w:t xml:space="preserve">Finally, ability to predict BCR at one, two, three, and five years after diagnosis was assessed by receiver-operating characteristic (ROC)</w:t>
+      </w:r>
+      <w:r>
+        <w:t xml:space="preserve"> </w:t>
+      </w:r>
+      <w:r>
+        <w:t xml:space="preserve">(26)</w:t>
+      </w:r>
+      <w:r>
+        <w:t xml:space="preserve">.</w:t>
       </w:r>
     </w:p>
     <w:bookmarkEnd w:id="30"/>
@@ -988,7 +1003,7 @@
           <w:bCs/>
           <w:b/>
         </w:rPr>
-        <w:t xml:space="preserve">Supplementary Tables S9</w:t>
+        <w:t xml:space="preserve">Supplementary Tables S10</w:t>
       </w:r>
       <w:r>
         <w:t xml:space="preserve"> </w:t>
@@ -1004,7 +1019,7 @@
           <w:bCs/>
           <w:b/>
         </w:rPr>
-        <w:t xml:space="preserve">S10</w:t>
+        <w:t xml:space="preserve">S11</w:t>
       </w:r>
       <w:r>
         <w:t xml:space="preserve">).</w:t>
@@ -1554,7 +1569,7 @@
       </w:r>
     </w:p>
     <w:bookmarkEnd w:id="41"/>
-    <w:bookmarkStart w:id="92" w:name="references"/>
+    <w:bookmarkStart w:id="94" w:name="references"/>
     <w:p>
       <w:pPr>
         <w:pStyle w:val="Heading1"/>
@@ -1563,7 +1578,7 @@
         <w:t xml:space="preserve">References</w:t>
       </w:r>
     </w:p>
-    <w:bookmarkStart w:id="91" w:name="refs"/>
+    <w:bookmarkStart w:id="93" w:name="refs"/>
     <w:bookmarkStart w:id="43" w:name="ref-Liu2018"/>
     <w:p>
       <w:pPr>
@@ -2821,8 +2836,60 @@
       </w:hyperlink>
     </w:p>
     <w:bookmarkEnd w:id="90"/>
-    <w:bookmarkEnd w:id="91"/>
+    <w:bookmarkStart w:id="92" w:name="ref-Heagerty2000"/>
+    <w:p>
+      <w:pPr>
+        <w:pStyle w:val="Bibliography"/>
+      </w:pPr>
+      <w:r>
+        <w:t xml:space="preserve">26.</w:t>
+      </w:r>
+      <w:r>
+        <w:t xml:space="preserve"> </w:t>
+      </w:r>
+      <w:r>
+        <w:t xml:space="preserve">	</w:t>
+      </w:r>
+      <w:r>
+        <w:t xml:space="preserve">Heagerty PJ, Lumley T, Pepe MS.</w:t>
+      </w:r>
+      <w:r>
+        <w:t xml:space="preserve"> </w:t>
+      </w:r>
+      <w:r>
+        <w:t xml:space="preserve">Time-dependent ROC curves for censored survival data and a diagnostic marker</w:t>
+      </w:r>
+      <w:r>
+        <w:t xml:space="preserve">.</w:t>
+      </w:r>
+      <w:r>
+        <w:t xml:space="preserve"> </w:t>
+      </w:r>
+      <w:r>
+        <w:rPr>
+          <w:iCs/>
+          <w:i/>
+        </w:rPr>
+        <w:t xml:space="preserve">Biometrics</w:t>
+      </w:r>
+      <w:r>
+        <w:t xml:space="preserve"> (2000) 56:337–344. doi:</w:t>
+      </w:r>
+      <w:r>
+        <w:t xml:space="preserve"> </w:t>
+      </w:r>
+      <w:hyperlink r:id="rId91">
+        <w:r>
+          <w:rPr>
+            <w:rStyle w:val="InternetLink"/>
+          </w:rPr>
+          <w:t xml:space="preserve">10.1111/J.0006-341X.2000.00337.X</w:t>
+        </w:r>
+      </w:hyperlink>
+    </w:p>
     <w:bookmarkEnd w:id="92"/>
+    <w:bookmarkEnd w:id="93"/>
+    <w:bookmarkEnd w:id="94"/>
     <w:sectPr>
       <w:footerReference r:id="rId9" w:type="default"/>
       <w:footnotePr>

</xml_diff>